<commit_message>
[add] consul Add autofac
</commit_message>
<xml_diff>
--- a/Swagger/Swagger.docx
+++ b/Swagger/Swagger.docx
@@ -31,10 +31,42 @@
           <w:rPr>
             <w:rStyle w:val="a3"/>
           </w:rPr>
-          <w:t>https://www.cnblogs.com/datacool/p/11805585.html</w:t>
+          <w:t>https://www.cnblogs.com/laozhang-is-phi/p/9495624.html</w:t>
         </w:r>
       </w:hyperlink>
     </w:p>
+    <w:bookmarkStart w:id="0" w:name="_GoBack"/>
+    <w:bookmarkEnd w:id="0"/>
+    <w:p>
+      <w:pPr>
+        <w:ind w:left="840" w:firstLineChars="100" w:firstLine="210"/>
+        <w:jc w:val="left"/>
+        <w:rPr>
+          <w:rFonts w:hint="eastAsia"/>
+        </w:rPr>
+      </w:pPr>
+      <w:r>
+        <w:fldChar w:fldCharType="begin"/>
+      </w:r>
+      <w:r>
+        <w:instrText xml:space="preserve"> HYPERLINK "https://www.cnblogs.com/datacool/p/11805585.html" </w:instrText>
+      </w:r>
+      <w:r>
+        <w:fldChar w:fldCharType="separate"/>
+      </w:r>
+      <w:r>
+        <w:rPr>
+          <w:rStyle w:val="a3"/>
+        </w:rPr>
+        <w:t>https://www.cnblogs.com/datacool/p/11805585.html</w:t>
+      </w:r>
+      <w:r>
+        <w:rPr>
+          <w:rStyle w:val="a3"/>
+        </w:rPr>
+        <w:fldChar w:fldCharType="end"/>
+      </w:r>
+    </w:p>
     <w:p>
       <w:pPr>
         <w:jc w:val="left"/>
@@ -233,9 +265,6 @@
     <w:p>
       <w:pPr>
         <w:jc w:val="left"/>
-        <w:rPr>
-          <w:rFonts w:hint="eastAsia"/>
-        </w:rPr>
       </w:pPr>
     </w:p>
     <w:p>
@@ -305,9 +334,6 @@
         </w:numPr>
         <w:ind w:firstLineChars="0"/>
         <w:jc w:val="left"/>
-        <w:rPr>
-          <w:rFonts w:hint="eastAsia"/>
-        </w:rPr>
       </w:pPr>
       <w:r>
         <w:rPr>
@@ -928,7 +954,7 @@
         <w:ind w:left="360" w:firstLineChars="0" w:firstLine="0"/>
         <w:jc w:val="left"/>
         <w:rPr>
-          <w:rFonts w:ascii="新宋体" w:eastAsia="新宋体" w:cs="新宋体" w:hint="eastAsia"/>
+          <w:rFonts w:ascii="新宋体" w:eastAsia="新宋体" w:cs="新宋体"/>
           <w:color w:val="000000"/>
           <w:kern w:val="0"/>
           <w:sz w:val="19"/>
@@ -1814,8 +1840,6 @@
         </w:rPr>
         <w:t>1591.</w:t>
       </w:r>
-      <w:bookmarkStart w:id="0" w:name="_GoBack"/>
-      <w:bookmarkEnd w:id="0"/>
       <w:r>
         <w:rPr>
           <w:rFonts w:ascii="Verdana" w:eastAsia="宋体" w:hAnsi="Verdana" w:cs="宋体"/>
@@ -1855,9 +1879,6 @@
         <w:pStyle w:val="a4"/>
         <w:ind w:left="360" w:firstLineChars="0" w:firstLine="0"/>
         <w:jc w:val="left"/>
-        <w:rPr>
-          <w:rFonts w:hint="eastAsia"/>
-        </w:rPr>
       </w:pPr>
     </w:p>
     <w:sectPr>

</xml_diff>